<commit_message>
add receive notification diagram
</commit_message>
<xml_diff>
--- a/Source/Document/Diagram/activityDiagram.docx
+++ b/Source/Document/Diagram/activityDiagram.docx
@@ -120,14 +120,45 @@
           </w:tcPr>
           <w:p>
             <w:r>
-              <w:t xml:space="preserve">2. </w:t>
-            </w:r>
-            <w:r>
-              <w:t>Store Owner Enter “Tên Đăng Nhập” and “</w:t>
-            </w:r>
-            <w:r>
-              <w:t>Mật Khẩu</w:t>
-            </w:r>
+              <w:t>2. Store Owner Enter “</w:t>
+            </w:r>
+            <w:proofErr w:type="spellStart"/>
+            <w:r>
+              <w:t>Tên</w:t>
+            </w:r>
+            <w:proofErr w:type="spellEnd"/>
+            <w:r>
+              <w:t xml:space="preserve"> </w:t>
+            </w:r>
+            <w:proofErr w:type="spellStart"/>
+            <w:r>
+              <w:t>Đăng</w:t>
+            </w:r>
+            <w:proofErr w:type="spellEnd"/>
+            <w:r>
+              <w:t xml:space="preserve"> </w:t>
+            </w:r>
+            <w:proofErr w:type="spellStart"/>
+            <w:r>
+              <w:t>Nhập</w:t>
+            </w:r>
+            <w:proofErr w:type="spellEnd"/>
+            <w:r>
+              <w:t>” and “</w:t>
+            </w:r>
+            <w:proofErr w:type="spellStart"/>
+            <w:r>
+              <w:t>Mật</w:t>
+            </w:r>
+            <w:proofErr w:type="spellEnd"/>
+            <w:r>
+              <w:t xml:space="preserve"> </w:t>
+            </w:r>
+            <w:proofErr w:type="spellStart"/>
+            <w:r>
+              <w:t>Khẩu</w:t>
+            </w:r>
+            <w:proofErr w:type="spellEnd"/>
             <w:r>
               <w:t>”</w:t>
             </w:r>
@@ -139,10 +170,23 @@
           </w:tcPr>
           <w:p>
             <w:r>
-              <w:t xml:space="preserve">3. </w:t>
-            </w:r>
-            <w:r>
-              <w:t>Store Owner “Đăng Nhập” button</w:t>
+              <w:t>3. Store Owner “</w:t>
+            </w:r>
+            <w:proofErr w:type="spellStart"/>
+            <w:r>
+              <w:t>Đăng</w:t>
+            </w:r>
+            <w:proofErr w:type="spellEnd"/>
+            <w:r>
+              <w:t xml:space="preserve"> </w:t>
+            </w:r>
+            <w:proofErr w:type="spellStart"/>
+            <w:r>
+              <w:t>Nhập</w:t>
+            </w:r>
+            <w:proofErr w:type="spellEnd"/>
+            <w:r>
+              <w:t>” button</w:t>
             </w:r>
           </w:p>
         </w:tc>
@@ -154,7 +198,15 @@
           </w:tcPr>
           <w:p>
             <w:r>
-              <w:t>4. Call checkAccount()</w:t>
+              <w:t xml:space="preserve">4. Call </w:t>
+            </w:r>
+            <w:proofErr w:type="spellStart"/>
+            <w:r>
+              <w:t>checkAccount</w:t>
+            </w:r>
+            <w:proofErr w:type="spellEnd"/>
+            <w:r>
+              <w:t>()</w:t>
             </w:r>
           </w:p>
         </w:tc>
@@ -217,6 +269,183 @@
         </w:rPr>
       </w:pPr>
     </w:p>
+    <w:p>
+      <w:pPr>
+        <w:rPr>
+          <w:b/>
+          <w:sz w:val="32"/>
+          <w:szCs w:val="32"/>
+        </w:rPr>
+      </w:pPr>
+      <w:r>
+        <w:rPr>
+          <w:b/>
+          <w:sz w:val="32"/>
+          <w:szCs w:val="32"/>
+        </w:rPr>
+        <w:t xml:space="preserve">&lt;Employee&gt; </w:t>
+      </w:r>
+      <w:r>
+        <w:rPr>
+          <w:b/>
+          <w:sz w:val="32"/>
+          <w:szCs w:val="32"/>
+        </w:rPr>
+        <w:t>Receive Notification</w:t>
+      </w:r>
+    </w:p>
+    <w:p>
+      <w:pPr>
+        <w:rPr>
+          <w:b/>
+          <w:sz w:val="32"/>
+          <w:szCs w:val="32"/>
+        </w:rPr>
+      </w:pPr>
+      <w:r>
+        <w:rPr>
+          <w:b/>
+          <w:noProof/>
+          <w:sz w:val="32"/>
+          <w:szCs w:val="32"/>
+        </w:rPr>
+        <w:lastRenderedPageBreak/>
+        <w:drawing>
+          <wp:inline distT="0" distB="0" distL="0" distR="0">
+            <wp:extent cx="5943600" cy="3942488"/>
+            <wp:effectExtent l="0" t="0" r="0" b="1270"/>
+            <wp:docPr id="4" name="Picture 4" descr="C:\Users\HoangNHSE61007\Desktop\Diagram\sequence-state\ReceiveNotification.jpg"/>
+            <wp:cNvGraphicFramePr>
+              <a:graphicFrameLocks xmlns:a="http://schemas.openxmlformats.org/drawingml/2006/main" noChangeAspect="1"/>
+            </wp:cNvGraphicFramePr>
+            <a:graphic xmlns:a="http://schemas.openxmlformats.org/drawingml/2006/main">
+              <a:graphicData uri="http://schemas.openxmlformats.org/drawingml/2006/picture">
+                <pic:pic xmlns:pic="http://schemas.openxmlformats.org/drawingml/2006/picture">
+                  <pic:nvPicPr>
+                    <pic:cNvPr id="0" name="Picture 3" descr="C:\Users\HoangNHSE61007\Desktop\Diagram\sequence-state\ReceiveNotification.jpg"/>
+                    <pic:cNvPicPr>
+                      <a:picLocks noChangeAspect="1" noChangeArrowheads="1"/>
+                    </pic:cNvPicPr>
+                  </pic:nvPicPr>
+                  <pic:blipFill>
+                    <a:blip r:embed="rId7">
+                      <a:extLst>
+                        <a:ext uri="{28A0092B-C50C-407E-A947-70E740481C1C}">
+                          <a14:useLocalDpi xmlns:a14="http://schemas.microsoft.com/office/drawing/2010/main" val="0"/>
+                        </a:ext>
+                      </a:extLst>
+                    </a:blip>
+                    <a:srcRect/>
+                    <a:stretch>
+                      <a:fillRect/>
+                    </a:stretch>
+                  </pic:blipFill>
+                  <pic:spPr bwMode="auto">
+                    <a:xfrm>
+                      <a:off x="0" y="0"/>
+                      <a:ext cx="5943600" cy="3942488"/>
+                    </a:xfrm>
+                    <a:prstGeom prst="rect">
+                      <a:avLst/>
+                    </a:prstGeom>
+                    <a:noFill/>
+                    <a:ln>
+                      <a:noFill/>
+                    </a:ln>
+                  </pic:spPr>
+                </pic:pic>
+              </a:graphicData>
+            </a:graphic>
+          </wp:inline>
+        </w:drawing>
+      </w:r>
+      <w:bookmarkStart w:id="0" w:name="_GoBack"/>
+      <w:bookmarkEnd w:id="0"/>
+    </w:p>
+    <w:tbl>
+      <w:tblPr>
+        <w:tblStyle w:val="TableGrid"/>
+        <w:tblW w:w="0" w:type="auto"/>
+        <w:tblLook w:val="04A0" w:firstRow="1" w:lastRow="0" w:firstColumn="1" w:lastColumn="0" w:noHBand="0" w:noVBand="1"/>
+      </w:tblPr>
+      <w:tblGrid>
+        <w:gridCol w:w="3116"/>
+        <w:gridCol w:w="3117"/>
+        <w:gridCol w:w="3117"/>
+      </w:tblGrid>
+      <w:tr>
+        <w:tc>
+          <w:tcPr>
+            <w:tcW w:w="3116" w:type="dxa"/>
+          </w:tcPr>
+          <w:p>
+            <w:r>
+              <w:t xml:space="preserve">1. </w:t>
+            </w:r>
+            <w:r>
+              <w:t>Send Notification</w:t>
+            </w:r>
+          </w:p>
+        </w:tc>
+        <w:tc>
+          <w:tcPr>
+            <w:tcW w:w="3117" w:type="dxa"/>
+          </w:tcPr>
+          <w:p>
+            <w:r>
+              <w:t xml:space="preserve">2. </w:t>
+            </w:r>
+            <w:r>
+              <w:t>Push Notification</w:t>
+            </w:r>
+          </w:p>
+        </w:tc>
+        <w:tc>
+          <w:tcPr>
+            <w:tcW w:w="3117" w:type="dxa"/>
+          </w:tcPr>
+          <w:p>
+            <w:r>
+              <w:t>3. Store Owner</w:t>
+            </w:r>
+            <w:r>
+              <w:t xml:space="preserve"> touch on notification</w:t>
+            </w:r>
+          </w:p>
+        </w:tc>
+      </w:tr>
+      <w:tr>
+        <w:tc>
+          <w:tcPr>
+            <w:tcW w:w="3116" w:type="dxa"/>
+          </w:tcPr>
+          <w:p>
+            <w:r>
+              <w:t xml:space="preserve">4. </w:t>
+            </w:r>
+            <w:r>
+              <w:t>Navigate to menu activity</w:t>
+            </w:r>
+          </w:p>
+        </w:tc>
+        <w:tc>
+          <w:tcPr>
+            <w:tcW w:w="3117" w:type="dxa"/>
+          </w:tcPr>
+          <w:p>
+            <w:r>
+              <w:t>5. Finish</w:t>
+            </w:r>
+          </w:p>
+        </w:tc>
+        <w:tc>
+          <w:tcPr>
+            <w:tcW w:w="3117" w:type="dxa"/>
+          </w:tcPr>
+          <w:p/>
+        </w:tc>
+      </w:tr>
+    </w:tbl>
     <w:p>
       <w:pPr>
         <w:rPr>
@@ -285,7 +514,7 @@
                     </pic:cNvPicPr>
                   </pic:nvPicPr>
                   <pic:blipFill>
-                    <a:blip r:embed="rId7">
+                    <a:blip r:embed="rId8">
                       <a:extLst>
                         <a:ext uri="{28A0092B-C50C-407E-A947-70E740481C1C}">
                           <a14:useLocalDpi xmlns:a14="http://schemas.microsoft.com/office/drawing/2010/main" val="0"/>
@@ -367,36 +596,140 @@
           </w:tcPr>
           <w:p>
             <w:r>
-              <w:t>4a. Store Owner touch “Sản phẩm cần nhậ</w:t>
-            </w:r>
-            <w:r>
-              <w:t xml:space="preserve">n” </w:t>
-            </w:r>
-          </w:p>
-        </w:tc>
-        <w:tc>
-          <w:tcPr>
-            <w:tcW w:w="3117" w:type="dxa"/>
-          </w:tcPr>
-          <w:p>
-            <w:r>
-              <w:t>4b. Store Owner touch “Sản phẩm đã nhậ</w:t>
-            </w:r>
-            <w:r>
-              <w:t>n”</w:t>
-            </w:r>
-          </w:p>
-        </w:tc>
-        <w:tc>
-          <w:tcPr>
-            <w:tcW w:w="3117" w:type="dxa"/>
-          </w:tcPr>
-          <w:p>
-            <w:r>
-              <w:t>4b. Store Owner touch “Sản phẩm đã từ chố</w:t>
-            </w:r>
-            <w:r>
-              <w:t>i”</w:t>
+              <w:t>4a. Store Owner touch “</w:t>
+            </w:r>
+            <w:proofErr w:type="spellStart"/>
+            <w:r>
+              <w:t>Sản</w:t>
+            </w:r>
+            <w:proofErr w:type="spellEnd"/>
+            <w:r>
+              <w:t xml:space="preserve"> </w:t>
+            </w:r>
+            <w:proofErr w:type="spellStart"/>
+            <w:r>
+              <w:t>phẩm</w:t>
+            </w:r>
+            <w:proofErr w:type="spellEnd"/>
+            <w:r>
+              <w:t xml:space="preserve"> </w:t>
+            </w:r>
+            <w:proofErr w:type="spellStart"/>
+            <w:r>
+              <w:t>cần</w:t>
+            </w:r>
+            <w:proofErr w:type="spellEnd"/>
+            <w:r>
+              <w:t xml:space="preserve"> </w:t>
+            </w:r>
+            <w:proofErr w:type="spellStart"/>
+            <w:r>
+              <w:t>nhậ</w:t>
+            </w:r>
+            <w:r>
+              <w:t>n</w:t>
+            </w:r>
+            <w:proofErr w:type="spellEnd"/>
+            <w:r>
+              <w:t xml:space="preserve">” </w:t>
+            </w:r>
+          </w:p>
+        </w:tc>
+        <w:tc>
+          <w:tcPr>
+            <w:tcW w:w="3117" w:type="dxa"/>
+          </w:tcPr>
+          <w:p>
+            <w:r>
+              <w:t>4b. Store Owner touch “</w:t>
+            </w:r>
+            <w:proofErr w:type="spellStart"/>
+            <w:r>
+              <w:t>Sản</w:t>
+            </w:r>
+            <w:proofErr w:type="spellEnd"/>
+            <w:r>
+              <w:t xml:space="preserve"> </w:t>
+            </w:r>
+            <w:proofErr w:type="spellStart"/>
+            <w:r>
+              <w:t>phẩm</w:t>
+            </w:r>
+            <w:proofErr w:type="spellEnd"/>
+            <w:r>
+              <w:t xml:space="preserve"> </w:t>
+            </w:r>
+            <w:proofErr w:type="spellStart"/>
+            <w:r>
+              <w:t>đã</w:t>
+            </w:r>
+            <w:proofErr w:type="spellEnd"/>
+            <w:r>
+              <w:t xml:space="preserve"> </w:t>
+            </w:r>
+            <w:proofErr w:type="spellStart"/>
+            <w:r>
+              <w:t>nhậ</w:t>
+            </w:r>
+            <w:r>
+              <w:t>n</w:t>
+            </w:r>
+            <w:proofErr w:type="spellEnd"/>
+            <w:r>
+              <w:t>”</w:t>
+            </w:r>
+          </w:p>
+        </w:tc>
+        <w:tc>
+          <w:tcPr>
+            <w:tcW w:w="3117" w:type="dxa"/>
+          </w:tcPr>
+          <w:p>
+            <w:r>
+              <w:t>4b. Store Owner touch “</w:t>
+            </w:r>
+            <w:proofErr w:type="spellStart"/>
+            <w:r>
+              <w:t>Sản</w:t>
+            </w:r>
+            <w:proofErr w:type="spellEnd"/>
+            <w:r>
+              <w:t xml:space="preserve"> </w:t>
+            </w:r>
+            <w:proofErr w:type="spellStart"/>
+            <w:r>
+              <w:t>phẩm</w:t>
+            </w:r>
+            <w:proofErr w:type="spellEnd"/>
+            <w:r>
+              <w:t xml:space="preserve"> </w:t>
+            </w:r>
+            <w:proofErr w:type="spellStart"/>
+            <w:r>
+              <w:t>đã</w:t>
+            </w:r>
+            <w:proofErr w:type="spellEnd"/>
+            <w:r>
+              <w:t xml:space="preserve"> </w:t>
+            </w:r>
+            <w:proofErr w:type="spellStart"/>
+            <w:r>
+              <w:t>từ</w:t>
+            </w:r>
+            <w:proofErr w:type="spellEnd"/>
+            <w:r>
+              <w:t xml:space="preserve"> </w:t>
+            </w:r>
+            <w:proofErr w:type="spellStart"/>
+            <w:r>
+              <w:t>chố</w:t>
+            </w:r>
+            <w:r>
+              <w:t>i</w:t>
+            </w:r>
+            <w:proofErr w:type="spellEnd"/>
+            <w:r>
+              <w:t>”</w:t>
             </w:r>
           </w:p>
         </w:tc>
@@ -408,27 +741,51 @@
           </w:tcPr>
           <w:p>
             <w:r>
-              <w:t>5a. Call getProduct()</w:t>
-            </w:r>
-          </w:p>
-        </w:tc>
-        <w:tc>
-          <w:tcPr>
-            <w:tcW w:w="3117" w:type="dxa"/>
-          </w:tcPr>
-          <w:p>
-            <w:r>
-              <w:t>5b. Call getReceivedProduct()</w:t>
-            </w:r>
-          </w:p>
-        </w:tc>
-        <w:tc>
-          <w:tcPr>
-            <w:tcW w:w="3117" w:type="dxa"/>
-          </w:tcPr>
-          <w:p>
-            <w:r>
-              <w:t>5c. Call getCanceledProduct()</w:t>
+              <w:t xml:space="preserve">5a. Call </w:t>
+            </w:r>
+            <w:proofErr w:type="spellStart"/>
+            <w:r>
+              <w:t>getProduct</w:t>
+            </w:r>
+            <w:proofErr w:type="spellEnd"/>
+            <w:r>
+              <w:t>()</w:t>
+            </w:r>
+          </w:p>
+        </w:tc>
+        <w:tc>
+          <w:tcPr>
+            <w:tcW w:w="3117" w:type="dxa"/>
+          </w:tcPr>
+          <w:p>
+            <w:r>
+              <w:t xml:space="preserve">5b. Call </w:t>
+            </w:r>
+            <w:proofErr w:type="spellStart"/>
+            <w:r>
+              <w:t>getReceivedProduct</w:t>
+            </w:r>
+            <w:proofErr w:type="spellEnd"/>
+            <w:r>
+              <w:t>()</w:t>
+            </w:r>
+          </w:p>
+        </w:tc>
+        <w:tc>
+          <w:tcPr>
+            <w:tcW w:w="3117" w:type="dxa"/>
+          </w:tcPr>
+          <w:p>
+            <w:r>
+              <w:t xml:space="preserve">5c. Call </w:t>
+            </w:r>
+            <w:proofErr w:type="spellStart"/>
+            <w:r>
+              <w:t>getCanceledProduct</w:t>
+            </w:r>
+            <w:proofErr w:type="spellEnd"/>
+            <w:r>
+              <w:t>()</w:t>
             </w:r>
           </w:p>
         </w:tc>
@@ -586,7 +943,7 @@
                     </pic:cNvPicPr>
                   </pic:nvPicPr>
                   <pic:blipFill>
-                    <a:blip r:embed="rId8">
+                    <a:blip r:embed="rId9">
                       <a:extLst>
                         <a:ext uri="{28A0092B-C50C-407E-A947-70E740481C1C}">
                           <a14:useLocalDpi xmlns:a14="http://schemas.microsoft.com/office/drawing/2010/main" val="0"/>
@@ -654,7 +1011,15 @@
           </w:tcPr>
           <w:p>
             <w:r>
-              <w:t>2. Call checkState()</w:t>
+              <w:t xml:space="preserve">2. Call </w:t>
+            </w:r>
+            <w:proofErr w:type="spellStart"/>
+            <w:r>
+              <w:t>checkState</w:t>
+            </w:r>
+            <w:proofErr w:type="spellEnd"/>
+            <w:r>
+              <w:t>()</w:t>
             </w:r>
           </w:p>
         </w:tc>
@@ -762,7 +1127,7 @@
                     </pic:cNvPicPr>
                   </pic:nvPicPr>
                   <pic:blipFill>
-                    <a:blip r:embed="rId9">
+                    <a:blip r:embed="rId10">
                       <a:extLst>
                         <a:ext uri="{28A0092B-C50C-407E-A947-70E740481C1C}">
                           <a14:useLocalDpi xmlns:a14="http://schemas.microsoft.com/office/drawing/2010/main" val="0"/>
@@ -825,7 +1190,15 @@
               <w:t xml:space="preserve">2. </w:t>
             </w:r>
             <w:r>
-              <w:t>Call getProductDetail()</w:t>
+              <w:t xml:space="preserve">Call </w:t>
+            </w:r>
+            <w:proofErr w:type="spellStart"/>
+            <w:r>
+              <w:t>getProductDetail</w:t>
+            </w:r>
+            <w:proofErr w:type="spellEnd"/>
+            <w:r>
+              <w:t>()</w:t>
             </w:r>
           </w:p>
         </w:tc>
@@ -847,36 +1220,83 @@
           </w:tcPr>
           <w:p>
             <w:r>
-              <w:t>4</w:t>
-            </w:r>
-            <w:r>
-              <w:t>. Store Owner change customer information and enter “Giá kí gửi tối đa”.</w:t>
-            </w:r>
-          </w:p>
-        </w:tc>
-        <w:tc>
-          <w:tcPr>
-            <w:tcW w:w="3117" w:type="dxa"/>
-          </w:tcPr>
-          <w:p>
-            <w:r>
-              <w:t>5</w:t>
-            </w:r>
-            <w:r>
-              <w:t>. Store Owner touch “Chấp Nhận” button.</w:t>
-            </w:r>
-          </w:p>
-        </w:tc>
-        <w:tc>
-          <w:tcPr>
-            <w:tcW w:w="3117" w:type="dxa"/>
-          </w:tcPr>
-          <w:p>
-            <w:r>
-              <w:t>6</w:t>
-            </w:r>
-            <w:r>
-              <w:t>. Show confirm dialog</w:t>
+              <w:t>4. Store Owner change customer information and enter “</w:t>
+            </w:r>
+            <w:proofErr w:type="spellStart"/>
+            <w:r>
+              <w:t>Giá</w:t>
+            </w:r>
+            <w:proofErr w:type="spellEnd"/>
+            <w:r>
+              <w:t xml:space="preserve"> </w:t>
+            </w:r>
+            <w:proofErr w:type="spellStart"/>
+            <w:r>
+              <w:t>kí</w:t>
+            </w:r>
+            <w:proofErr w:type="spellEnd"/>
+            <w:r>
+              <w:t xml:space="preserve"> </w:t>
+            </w:r>
+            <w:proofErr w:type="spellStart"/>
+            <w:r>
+              <w:t>gửi</w:t>
+            </w:r>
+            <w:proofErr w:type="spellEnd"/>
+            <w:r>
+              <w:t xml:space="preserve"> </w:t>
+            </w:r>
+            <w:proofErr w:type="spellStart"/>
+            <w:r>
+              <w:t>tối</w:t>
+            </w:r>
+            <w:proofErr w:type="spellEnd"/>
+            <w:r>
+              <w:t xml:space="preserve"> </w:t>
+            </w:r>
+            <w:proofErr w:type="spellStart"/>
+            <w:r>
+              <w:t>đa</w:t>
+            </w:r>
+            <w:proofErr w:type="spellEnd"/>
+            <w:r>
+              <w:t>”.</w:t>
+            </w:r>
+          </w:p>
+        </w:tc>
+        <w:tc>
+          <w:tcPr>
+            <w:tcW w:w="3117" w:type="dxa"/>
+          </w:tcPr>
+          <w:p>
+            <w:r>
+              <w:t>5. Store Owner touch “</w:t>
+            </w:r>
+            <w:proofErr w:type="spellStart"/>
+            <w:r>
+              <w:t>Chấp</w:t>
+            </w:r>
+            <w:proofErr w:type="spellEnd"/>
+            <w:r>
+              <w:t xml:space="preserve"> </w:t>
+            </w:r>
+            <w:proofErr w:type="spellStart"/>
+            <w:r>
+              <w:t>Nhận</w:t>
+            </w:r>
+            <w:proofErr w:type="spellEnd"/>
+            <w:r>
+              <w:t>” button.</w:t>
+            </w:r>
+          </w:p>
+        </w:tc>
+        <w:tc>
+          <w:tcPr>
+            <w:tcW w:w="3117" w:type="dxa"/>
+          </w:tcPr>
+          <w:p>
+            <w:r>
+              <w:t>6. Show confirm dialog</w:t>
             </w:r>
           </w:p>
         </w:tc>
@@ -888,42 +1308,43 @@
           </w:tcPr>
           <w:p>
             <w:r>
-              <w:t>7</w:t>
-            </w:r>
-            <w:r>
-              <w:t>a. Store Owner touch “Đồng ý” button.</w:t>
-            </w:r>
-          </w:p>
-        </w:tc>
-        <w:tc>
-          <w:tcPr>
-            <w:tcW w:w="3117" w:type="dxa"/>
-          </w:tcPr>
-          <w:p>
-            <w:r>
-              <w:t>7</w:t>
-            </w:r>
-            <w:r>
-              <w:t>b. Store Owner touch “Hủy”</w:t>
-            </w:r>
-            <w:r>
-              <w:t xml:space="preserve"> button</w:t>
-            </w:r>
-            <w:r>
-              <w:t xml:space="preserve"> to cancel action.</w:t>
-            </w:r>
-          </w:p>
-        </w:tc>
-        <w:tc>
-          <w:tcPr>
-            <w:tcW w:w="3117" w:type="dxa"/>
-          </w:tcPr>
-          <w:p>
-            <w:r>
-              <w:t>8</w:t>
-            </w:r>
-            <w:r>
-              <w:t>. Dismiss confirm dialog</w:t>
+              <w:t>7a. Store Owner touch “</w:t>
+            </w:r>
+            <w:proofErr w:type="spellStart"/>
+            <w:r>
+              <w:t>Đồng</w:t>
+            </w:r>
+            <w:proofErr w:type="spellEnd"/>
+            <w:r>
+              <w:t xml:space="preserve"> ý” button.</w:t>
+            </w:r>
+          </w:p>
+        </w:tc>
+        <w:tc>
+          <w:tcPr>
+            <w:tcW w:w="3117" w:type="dxa"/>
+          </w:tcPr>
+          <w:p>
+            <w:r>
+              <w:t>7b. Store Owner touch “</w:t>
+            </w:r>
+            <w:proofErr w:type="spellStart"/>
+            <w:r>
+              <w:t>Hủy</w:t>
+            </w:r>
+            <w:proofErr w:type="spellEnd"/>
+            <w:r>
+              <w:t>” button to cancel action.</w:t>
+            </w:r>
+          </w:p>
+        </w:tc>
+        <w:tc>
+          <w:tcPr>
+            <w:tcW w:w="3117" w:type="dxa"/>
+          </w:tcPr>
+          <w:p>
+            <w:r>
+              <w:t>8. Dismiss confirm dialog</w:t>
             </w:r>
           </w:p>
         </w:tc>
@@ -935,10 +1356,7 @@
           </w:tcPr>
           <w:p>
             <w:r>
-              <w:t>8</w:t>
-            </w:r>
-            <w:r>
-              <w:t>a. Finish</w:t>
+              <w:t>8a. Finish</w:t>
             </w:r>
           </w:p>
         </w:tc>
@@ -954,20 +1372,25 @@
               <w:t xml:space="preserve">. </w:t>
             </w:r>
             <w:r>
-              <w:t>Call checkState()</w:t>
-            </w:r>
-          </w:p>
-        </w:tc>
-        <w:tc>
-          <w:tcPr>
-            <w:tcW w:w="3117" w:type="dxa"/>
-          </w:tcPr>
-          <w:p>
-            <w:r>
-              <w:t>10</w:t>
-            </w:r>
-            <w:r>
-              <w:t>a. Update data in local device and dismiss dialog</w:t>
+              <w:t xml:space="preserve">Call </w:t>
+            </w:r>
+            <w:proofErr w:type="spellStart"/>
+            <w:r>
+              <w:t>checkState</w:t>
+            </w:r>
+            <w:proofErr w:type="spellEnd"/>
+            <w:r>
+              <w:t>()</w:t>
+            </w:r>
+          </w:p>
+        </w:tc>
+        <w:tc>
+          <w:tcPr>
+            <w:tcW w:w="3117" w:type="dxa"/>
+          </w:tcPr>
+          <w:p>
+            <w:r>
+              <w:t>10a. Update data in local device and dismiss dialog</w:t>
             </w:r>
           </w:p>
         </w:tc>
@@ -984,23 +1407,17 @@
               </w:rPr>
             </w:pPr>
             <w:r>
-              <w:t>10</w:t>
-            </w:r>
-            <w:r>
-              <w:t>b. Call service to update data in server and dismiss dialog.</w:t>
-            </w:r>
-          </w:p>
-        </w:tc>
-        <w:tc>
-          <w:tcPr>
-            <w:tcW w:w="3117" w:type="dxa"/>
-          </w:tcPr>
-          <w:p>
-            <w:r>
-              <w:t>11</w:t>
-            </w:r>
-            <w:r>
-              <w:t>a. Finish</w:t>
+              <w:t>10b. Call service to update data in server and dismiss dialog.</w:t>
+            </w:r>
+          </w:p>
+        </w:tc>
+        <w:tc>
+          <w:tcPr>
+            <w:tcW w:w="3117" w:type="dxa"/>
+          </w:tcPr>
+          <w:p>
+            <w:r>
+              <w:t>11a. Finish</w:t>
             </w:r>
           </w:p>
         </w:tc>
@@ -1066,7 +1483,7 @@
                     </pic:cNvPicPr>
                   </pic:nvPicPr>
                   <pic:blipFill>
-                    <a:blip r:embed="rId10">
+                    <a:blip r:embed="rId11">
                       <a:extLst>
                         <a:ext uri="{28A0092B-C50C-407E-A947-70E740481C1C}">
                           <a14:useLocalDpi xmlns:a14="http://schemas.microsoft.com/office/drawing/2010/main" val="0"/>
@@ -1127,7 +1544,15 @@
           </w:tcPr>
           <w:p>
             <w:r>
-              <w:t>2. Call getProductDetail()</w:t>
+              <w:t xml:space="preserve">2. Call </w:t>
+            </w:r>
+            <w:proofErr w:type="spellStart"/>
+            <w:r>
+              <w:t>getProductDetail</w:t>
+            </w:r>
+            <w:proofErr w:type="spellEnd"/>
+            <w:r>
+              <w:t>()</w:t>
             </w:r>
           </w:p>
         </w:tc>
@@ -1149,36 +1574,67 @@
           </w:tcPr>
           <w:p>
             <w:r>
-              <w:t>4</w:t>
-            </w:r>
-            <w:r>
-              <w:t>. Store Owner touch “Từ chối” button.</w:t>
-            </w:r>
-          </w:p>
-        </w:tc>
-        <w:tc>
-          <w:tcPr>
-            <w:tcW w:w="3117" w:type="dxa"/>
-          </w:tcPr>
-          <w:p>
-            <w:r>
-              <w:t>5</w:t>
-            </w:r>
-            <w:r>
-              <w:t>. Show confirm dialog</w:t>
-            </w:r>
-          </w:p>
-        </w:tc>
-        <w:tc>
-          <w:tcPr>
-            <w:tcW w:w="3117" w:type="dxa"/>
-          </w:tcPr>
-          <w:p>
-            <w:r>
-              <w:t>6</w:t>
-            </w:r>
-            <w:r>
-              <w:t>a. Store Owner enter “Lí do từ chối”.</w:t>
+              <w:t>4. Store Owner touch “</w:t>
+            </w:r>
+            <w:proofErr w:type="spellStart"/>
+            <w:r>
+              <w:t>Từ</w:t>
+            </w:r>
+            <w:proofErr w:type="spellEnd"/>
+            <w:r>
+              <w:t xml:space="preserve"> </w:t>
+            </w:r>
+            <w:proofErr w:type="spellStart"/>
+            <w:r>
+              <w:t>chối</w:t>
+            </w:r>
+            <w:proofErr w:type="spellEnd"/>
+            <w:r>
+              <w:t>” button.</w:t>
+            </w:r>
+          </w:p>
+        </w:tc>
+        <w:tc>
+          <w:tcPr>
+            <w:tcW w:w="3117" w:type="dxa"/>
+          </w:tcPr>
+          <w:p>
+            <w:r>
+              <w:t>5. Show confirm dialog</w:t>
+            </w:r>
+          </w:p>
+        </w:tc>
+        <w:tc>
+          <w:tcPr>
+            <w:tcW w:w="3117" w:type="dxa"/>
+          </w:tcPr>
+          <w:p>
+            <w:r>
+              <w:t>6a. Store Owner enter “</w:t>
+            </w:r>
+            <w:proofErr w:type="spellStart"/>
+            <w:r>
+              <w:t>Lí</w:t>
+            </w:r>
+            <w:proofErr w:type="spellEnd"/>
+            <w:r>
+              <w:t xml:space="preserve"> do </w:t>
+            </w:r>
+            <w:proofErr w:type="spellStart"/>
+            <w:r>
+              <w:t>từ</w:t>
+            </w:r>
+            <w:proofErr w:type="spellEnd"/>
+            <w:r>
+              <w:t xml:space="preserve"> </w:t>
+            </w:r>
+            <w:proofErr w:type="spellStart"/>
+            <w:r>
+              <w:t>chối</w:t>
+            </w:r>
+            <w:proofErr w:type="spellEnd"/>
+            <w:r>
+              <w:t>”.</w:t>
             </w:r>
           </w:p>
         </w:tc>
@@ -1190,36 +1646,43 @@
           </w:tcPr>
           <w:p>
             <w:r>
-              <w:t>6</w:t>
-            </w:r>
-            <w:r>
-              <w:t>b. Store Owner touch “Đồng ý” button.</w:t>
-            </w:r>
-          </w:p>
-        </w:tc>
-        <w:tc>
-          <w:tcPr>
-            <w:tcW w:w="3117" w:type="dxa"/>
-          </w:tcPr>
-          <w:p>
-            <w:r>
-              <w:t>6</w:t>
-            </w:r>
-            <w:r>
-              <w:t>c. Store Owner touch “Hủy” button to cancel action.</w:t>
-            </w:r>
-          </w:p>
-        </w:tc>
-        <w:tc>
-          <w:tcPr>
-            <w:tcW w:w="3117" w:type="dxa"/>
-          </w:tcPr>
-          <w:p>
-            <w:r>
-              <w:t>7</w:t>
-            </w:r>
-            <w:r>
-              <w:t>. Dismiss confirm dialog</w:t>
+              <w:t>6b. Store Owner touch “</w:t>
+            </w:r>
+            <w:proofErr w:type="spellStart"/>
+            <w:r>
+              <w:t>Đồng</w:t>
+            </w:r>
+            <w:proofErr w:type="spellEnd"/>
+            <w:r>
+              <w:t xml:space="preserve"> ý” button.</w:t>
+            </w:r>
+          </w:p>
+        </w:tc>
+        <w:tc>
+          <w:tcPr>
+            <w:tcW w:w="3117" w:type="dxa"/>
+          </w:tcPr>
+          <w:p>
+            <w:r>
+              <w:t>6c. Store Owner touch “</w:t>
+            </w:r>
+            <w:proofErr w:type="spellStart"/>
+            <w:r>
+              <w:t>Hủy</w:t>
+            </w:r>
+            <w:proofErr w:type="spellEnd"/>
+            <w:r>
+              <w:t>” button to cancel action.</w:t>
+            </w:r>
+          </w:p>
+        </w:tc>
+        <w:tc>
+          <w:tcPr>
+            <w:tcW w:w="3117" w:type="dxa"/>
+          </w:tcPr>
+          <w:p>
+            <w:r>
+              <w:t>7. Dismiss confirm dialog</w:t>
             </w:r>
           </w:p>
         </w:tc>
@@ -1231,36 +1694,35 @@
           </w:tcPr>
           <w:p>
             <w:r>
-              <w:t>7</w:t>
-            </w:r>
-            <w:r>
-              <w:t>a. Finish</w:t>
-            </w:r>
-          </w:p>
-        </w:tc>
-        <w:tc>
-          <w:tcPr>
-            <w:tcW w:w="3117" w:type="dxa"/>
-          </w:tcPr>
-          <w:p>
-            <w:r>
-              <w:t>8</w:t>
-            </w:r>
-            <w:r>
-              <w:t>. Call checkState()</w:t>
-            </w:r>
-          </w:p>
-        </w:tc>
-        <w:tc>
-          <w:tcPr>
-            <w:tcW w:w="3117" w:type="dxa"/>
-          </w:tcPr>
-          <w:p>
-            <w:r>
-              <w:t>9</w:t>
-            </w:r>
-            <w:r>
-              <w:t>a. Update data in local device and dismiss dialog.</w:t>
+              <w:t>7a. Finish</w:t>
+            </w:r>
+          </w:p>
+        </w:tc>
+        <w:tc>
+          <w:tcPr>
+            <w:tcW w:w="3117" w:type="dxa"/>
+          </w:tcPr>
+          <w:p>
+            <w:r>
+              <w:t xml:space="preserve">8. Call </w:t>
+            </w:r>
+            <w:proofErr w:type="spellStart"/>
+            <w:r>
+              <w:t>checkState</w:t>
+            </w:r>
+            <w:proofErr w:type="spellEnd"/>
+            <w:r>
+              <w:t>()</w:t>
+            </w:r>
+          </w:p>
+        </w:tc>
+        <w:tc>
+          <w:tcPr>
+            <w:tcW w:w="3117" w:type="dxa"/>
+          </w:tcPr>
+          <w:p>
+            <w:r>
+              <w:t>9a. Update data in local device and dismiss dialog.</w:t>
             </w:r>
           </w:p>
         </w:tc>
@@ -1276,36 +1738,27 @@
           <w:p>
             <w:r>
               <w:lastRenderedPageBreak/>
-              <w:t>9</w:t>
-            </w:r>
-            <w:r>
-              <w:t>b. Call service to update data in server and dismiss dialog.</w:t>
-            </w:r>
-          </w:p>
-        </w:tc>
-        <w:tc>
-          <w:tcPr>
-            <w:tcW w:w="3117" w:type="dxa"/>
-          </w:tcPr>
-          <w:p>
-            <w:r>
-              <w:t>10</w:t>
-            </w:r>
-            <w:r>
-              <w:t>a. Finish</w:t>
-            </w:r>
-          </w:p>
-        </w:tc>
-        <w:tc>
-          <w:tcPr>
-            <w:tcW w:w="3117" w:type="dxa"/>
-          </w:tcPr>
-          <w:p>
-            <w:r>
-              <w:t>10</w:t>
-            </w:r>
-            <w:r>
-              <w:t>b. Finish</w:t>
+              <w:t>9b. Call service to update data in server and dismiss dialog.</w:t>
+            </w:r>
+          </w:p>
+        </w:tc>
+        <w:tc>
+          <w:tcPr>
+            <w:tcW w:w="3117" w:type="dxa"/>
+          </w:tcPr>
+          <w:p>
+            <w:r>
+              <w:t>10a. Finish</w:t>
+            </w:r>
+          </w:p>
+        </w:tc>
+        <w:tc>
+          <w:tcPr>
+            <w:tcW w:w="3117" w:type="dxa"/>
+          </w:tcPr>
+          <w:p>
+            <w:r>
+              <w:t>10b. Finish</w:t>
             </w:r>
           </w:p>
         </w:tc>
@@ -1372,7 +1825,7 @@
                     </pic:cNvPicPr>
                   </pic:nvPicPr>
                   <pic:blipFill>
-                    <a:blip r:embed="rId11">
+                    <a:blip r:embed="rId12">
                       <a:extLst>
                         <a:ext uri="{28A0092B-C50C-407E-A947-70E740481C1C}">
                           <a14:useLocalDpi xmlns:a14="http://schemas.microsoft.com/office/drawing/2010/main" val="0"/>
@@ -1463,7 +1916,39 @@
               <w:t xml:space="preserve">4a. </w:t>
             </w:r>
             <w:r>
-              <w:t xml:space="preserve">Store Owner touch “Sản phẩm đã nhận” </w:t>
+              <w:t>Store Owner touch “</w:t>
+            </w:r>
+            <w:proofErr w:type="spellStart"/>
+            <w:r>
+              <w:t>Sản</w:t>
+            </w:r>
+            <w:proofErr w:type="spellEnd"/>
+            <w:r>
+              <w:t xml:space="preserve"> </w:t>
+            </w:r>
+            <w:proofErr w:type="spellStart"/>
+            <w:r>
+              <w:t>phẩm</w:t>
+            </w:r>
+            <w:proofErr w:type="spellEnd"/>
+            <w:r>
+              <w:t xml:space="preserve"> </w:t>
+            </w:r>
+            <w:proofErr w:type="spellStart"/>
+            <w:r>
+              <w:t>đã</w:t>
+            </w:r>
+            <w:proofErr w:type="spellEnd"/>
+            <w:r>
+              <w:t xml:space="preserve"> </w:t>
+            </w:r>
+            <w:proofErr w:type="spellStart"/>
+            <w:r>
+              <w:t>nhận</w:t>
+            </w:r>
+            <w:proofErr w:type="spellEnd"/>
+            <w:r>
+              <w:t xml:space="preserve">” </w:t>
             </w:r>
           </w:p>
         </w:tc>
@@ -1476,7 +1961,47 @@
               <w:t xml:space="preserve">4b. </w:t>
             </w:r>
             <w:r>
-              <w:t xml:space="preserve">Store Owner touch “Sản phẩm đã từ chối” </w:t>
+              <w:t>Store Owner touch “</w:t>
+            </w:r>
+            <w:proofErr w:type="spellStart"/>
+            <w:r>
+              <w:t>Sản</w:t>
+            </w:r>
+            <w:proofErr w:type="spellEnd"/>
+            <w:r>
+              <w:t xml:space="preserve"> </w:t>
+            </w:r>
+            <w:proofErr w:type="spellStart"/>
+            <w:r>
+              <w:t>phẩm</w:t>
+            </w:r>
+            <w:proofErr w:type="spellEnd"/>
+            <w:r>
+              <w:t xml:space="preserve"> </w:t>
+            </w:r>
+            <w:proofErr w:type="spellStart"/>
+            <w:r>
+              <w:t>đã</w:t>
+            </w:r>
+            <w:proofErr w:type="spellEnd"/>
+            <w:r>
+              <w:t xml:space="preserve"> </w:t>
+            </w:r>
+            <w:proofErr w:type="spellStart"/>
+            <w:r>
+              <w:t>từ</w:t>
+            </w:r>
+            <w:proofErr w:type="spellEnd"/>
+            <w:r>
+              <w:t xml:space="preserve"> </w:t>
+            </w:r>
+            <w:proofErr w:type="spellStart"/>
+            <w:r>
+              <w:t>chối</w:t>
+            </w:r>
+            <w:proofErr w:type="spellEnd"/>
+            <w:r>
+              <w:t xml:space="preserve">” </w:t>
             </w:r>
           </w:p>
         </w:tc>
@@ -1486,7 +2011,15 @@
           </w:tcPr>
           <w:p>
             <w:r>
-              <w:t>5a. Call getHistoryReceivedProduct()</w:t>
+              <w:t xml:space="preserve">5a. Call </w:t>
+            </w:r>
+            <w:proofErr w:type="spellStart"/>
+            <w:r>
+              <w:t>getHistoryReceivedProduct</w:t>
+            </w:r>
+            <w:proofErr w:type="spellEnd"/>
+            <w:r>
+              <w:t>()</w:t>
             </w:r>
           </w:p>
         </w:tc>
@@ -1498,7 +2031,15 @@
           </w:tcPr>
           <w:p>
             <w:r>
-              <w:t>5c. Call getHistoryCanceledProduct()</w:t>
+              <w:t xml:space="preserve">5c. Call </w:t>
+            </w:r>
+            <w:proofErr w:type="spellStart"/>
+            <w:r>
+              <w:t>getHistoryCanceledProduct</w:t>
+            </w:r>
+            <w:proofErr w:type="spellEnd"/>
+            <w:r>
+              <w:t>()</w:t>
             </w:r>
           </w:p>
         </w:tc>
@@ -1615,7 +2156,7 @@
                     </pic:cNvPicPr>
                   </pic:nvPicPr>
                   <pic:blipFill>
-                    <a:blip r:embed="rId12">
+                    <a:blip r:embed="rId13">
                       <a:extLst>
                         <a:ext uri="{28A0092B-C50C-407E-A947-70E740481C1C}">
                           <a14:useLocalDpi xmlns:a14="http://schemas.microsoft.com/office/drawing/2010/main" val="0"/>
@@ -1678,7 +2219,23 @@
               <w:t xml:space="preserve">2. </w:t>
             </w:r>
             <w:r>
-              <w:t>Store Owner touch “Đăng Xuất” tab</w:t>
+              <w:t>Store Owner touch “</w:t>
+            </w:r>
+            <w:proofErr w:type="spellStart"/>
+            <w:r>
+              <w:t>Đăng</w:t>
+            </w:r>
+            <w:proofErr w:type="spellEnd"/>
+            <w:r>
+              <w:t xml:space="preserve"> </w:t>
+            </w:r>
+            <w:proofErr w:type="spellStart"/>
+            <w:r>
+              <w:t>Xuất</w:t>
+            </w:r>
+            <w:proofErr w:type="spellEnd"/>
+            <w:r>
+              <w:t>” tab</w:t>
             </w:r>
           </w:p>
         </w:tc>
@@ -1706,33 +2263,39 @@
               <w:t>4</w:t>
             </w:r>
             <w:r>
-              <w:t xml:space="preserve">a. </w:t>
-            </w:r>
-            <w:r>
-              <w:t xml:space="preserve">Store Owner touch </w:t>
-            </w:r>
-            <w:r>
-              <w:t>“Hủy” button</w:t>
-            </w:r>
-          </w:p>
-        </w:tc>
-        <w:tc>
-          <w:tcPr>
-            <w:tcW w:w="3117" w:type="dxa"/>
-          </w:tcPr>
-          <w:p>
-            <w:r>
-              <w:t>4</w:t>
-            </w:r>
-            <w:r>
-              <w:t>b</w:t>
-            </w:r>
-            <w:r>
-              <w:t>. Store Owner touch “</w:t>
-            </w:r>
-            <w:r>
-              <w:t>Xác Nhận</w:t>
-            </w:r>
+              <w:t>a. Store Owner touch “</w:t>
+            </w:r>
+            <w:proofErr w:type="spellStart"/>
+            <w:r>
+              <w:t>Hủy</w:t>
+            </w:r>
+            <w:proofErr w:type="spellEnd"/>
+            <w:r>
+              <w:t>” button</w:t>
+            </w:r>
+          </w:p>
+        </w:tc>
+        <w:tc>
+          <w:tcPr>
+            <w:tcW w:w="3117" w:type="dxa"/>
+          </w:tcPr>
+          <w:p>
+            <w:r>
+              <w:t>4b. Store Owner touch “</w:t>
+            </w:r>
+            <w:proofErr w:type="spellStart"/>
+            <w:r>
+              <w:t>Xác</w:t>
+            </w:r>
+            <w:proofErr w:type="spellEnd"/>
+            <w:r>
+              <w:t xml:space="preserve"> </w:t>
+            </w:r>
+            <w:proofErr w:type="spellStart"/>
+            <w:r>
+              <w:t>Nhận</w:t>
+            </w:r>
+            <w:proofErr w:type="spellEnd"/>
             <w:r>
               <w:t>” button</w:t>
             </w:r>
@@ -1787,8 +2350,6 @@
             <w:r>
               <w:t>6b. Finish</w:t>
             </w:r>
-            <w:bookmarkStart w:id="0" w:name="_GoBack"/>
-            <w:bookmarkEnd w:id="0"/>
           </w:p>
         </w:tc>
       </w:tr>
@@ -2630,7 +3191,7 @@
 </file>
 
 <file path=customXml/itemProps1.xml><?xml version="1.0" encoding="utf-8"?>
-<ds:datastoreItem xmlns:ds="http://schemas.openxmlformats.org/officeDocument/2006/customXml" ds:itemID="{7DD5E62A-8E06-4AB2-AB3A-EC98184263B9}">
+<ds:datastoreItem xmlns:ds="http://schemas.openxmlformats.org/officeDocument/2006/customXml" ds:itemID="{2E3A61F1-A3FC-4B64-8A78-DA8BB08DE946}">
   <ds:schemaRefs>
     <ds:schemaRef ds:uri="http://schemas.openxmlformats.org/officeDocument/2006/bibliography"/>
   </ds:schemaRefs>

</xml_diff>